<commit_message>
Updated gaming firmware and updated documents
</commit_message>
<xml_diff>
--- a/Arduino/LipSync_Gaming_Firmware/LipSync_Gaming_Command_List.docx
+++ b/Arduino/LipSync_Gaming_Firmware/LipSync_Gaming_Command_List.docx
@@ -44,8 +44,8 @@
         <w:tblLook w:val="04A0" w:firstRow="1" w:lastRow="0" w:firstColumn="1" w:lastColumn="0" w:noHBand="0" w:noVBand="1"/>
       </w:tblPr>
       <w:tblGrid>
-        <w:gridCol w:w="1016"/>
-        <w:gridCol w:w="3751"/>
+        <w:gridCol w:w="1129"/>
+        <w:gridCol w:w="3638"/>
         <w:gridCol w:w="1324"/>
         <w:gridCol w:w="3260"/>
       </w:tblGrid>
@@ -57,7 +57,7 @@
         <w:tc>
           <w:tcPr>
             <w:cnfStyle w:val="001000000000" w:firstRow="0" w:lastRow="0" w:firstColumn="1" w:lastColumn="0" w:oddVBand="0" w:evenVBand="0" w:oddHBand="0" w:evenHBand="0" w:firstRowFirstColumn="0" w:firstRowLastColumn="0" w:lastRowFirstColumn="0" w:lastRowLastColumn="0"/>
-            <w:tcW w:w="1016" w:type="dxa"/>
+            <w:tcW w:w="1129" w:type="dxa"/>
             <w:noWrap/>
             <w:hideMark/>
           </w:tcPr>
@@ -76,7 +76,7 @@
         </w:tc>
         <w:tc>
           <w:tcPr>
-            <w:tcW w:w="3751" w:type="dxa"/>
+            <w:tcW w:w="3638" w:type="dxa"/>
             <w:noWrap/>
             <w:hideMark/>
           </w:tcPr>
@@ -147,7 +147,7 @@
         <w:tc>
           <w:tcPr>
             <w:cnfStyle w:val="001000000000" w:firstRow="0" w:lastRow="0" w:firstColumn="1" w:lastColumn="0" w:oddVBand="0" w:evenVBand="0" w:oddHBand="0" w:evenHBand="0" w:firstRowFirstColumn="0" w:firstRowLastColumn="0" w:lastRowFirstColumn="0" w:lastRowLastColumn="0"/>
-            <w:tcW w:w="1016" w:type="dxa"/>
+            <w:tcW w:w="1129" w:type="dxa"/>
             <w:noWrap/>
             <w:hideMark/>
           </w:tcPr>
@@ -172,7 +172,7 @@
         </w:tc>
         <w:tc>
           <w:tcPr>
-            <w:tcW w:w="3751" w:type="dxa"/>
+            <w:tcW w:w="3638" w:type="dxa"/>
             <w:noWrap/>
             <w:hideMark/>
           </w:tcPr>
@@ -259,7 +259,7 @@
         <w:tc>
           <w:tcPr>
             <w:cnfStyle w:val="001000000000" w:firstRow="0" w:lastRow="0" w:firstColumn="1" w:lastColumn="0" w:oddVBand="0" w:evenVBand="0" w:oddHBand="0" w:evenHBand="0" w:firstRowFirstColumn="0" w:firstRowLastColumn="0" w:lastRowFirstColumn="0" w:lastRowLastColumn="0"/>
-            <w:tcW w:w="1016" w:type="dxa"/>
+            <w:tcW w:w="1129" w:type="dxa"/>
             <w:noWrap/>
             <w:hideMark/>
           </w:tcPr>
@@ -284,7 +284,7 @@
         </w:tc>
         <w:tc>
           <w:tcPr>
-            <w:tcW w:w="3751" w:type="dxa"/>
+            <w:tcW w:w="3638" w:type="dxa"/>
             <w:noWrap/>
             <w:hideMark/>
           </w:tcPr>
@@ -372,7 +372,7 @@
         <w:tc>
           <w:tcPr>
             <w:cnfStyle w:val="001000000000" w:firstRow="0" w:lastRow="0" w:firstColumn="1" w:lastColumn="0" w:oddVBand="0" w:evenVBand="0" w:oddHBand="0" w:evenHBand="0" w:firstRowFirstColumn="0" w:firstRowLastColumn="0" w:lastRowFirstColumn="0" w:lastRowLastColumn="0"/>
-            <w:tcW w:w="1016" w:type="dxa"/>
+            <w:tcW w:w="1129" w:type="dxa"/>
             <w:noWrap/>
             <w:hideMark/>
           </w:tcPr>
@@ -397,7 +397,7 @@
         </w:tc>
         <w:tc>
           <w:tcPr>
-            <w:tcW w:w="3751" w:type="dxa"/>
+            <w:tcW w:w="3638" w:type="dxa"/>
             <w:noWrap/>
             <w:hideMark/>
           </w:tcPr>
@@ -484,7 +484,7 @@
         <w:tc>
           <w:tcPr>
             <w:cnfStyle w:val="001000000000" w:firstRow="0" w:lastRow="0" w:firstColumn="1" w:lastColumn="0" w:oddVBand="0" w:evenVBand="0" w:oddHBand="0" w:evenHBand="0" w:firstRowFirstColumn="0" w:firstRowLastColumn="0" w:lastRowFirstColumn="0" w:lastRowLastColumn="0"/>
-            <w:tcW w:w="1016" w:type="dxa"/>
+            <w:tcW w:w="1129" w:type="dxa"/>
             <w:noWrap/>
             <w:hideMark/>
           </w:tcPr>
@@ -509,7 +509,7 @@
         </w:tc>
         <w:tc>
           <w:tcPr>
-            <w:tcW w:w="3751" w:type="dxa"/>
+            <w:tcW w:w="3638" w:type="dxa"/>
             <w:noWrap/>
             <w:hideMark/>
           </w:tcPr>
@@ -597,7 +597,7 @@
         <w:tc>
           <w:tcPr>
             <w:cnfStyle w:val="001000000000" w:firstRow="0" w:lastRow="0" w:firstColumn="1" w:lastColumn="0" w:oddVBand="0" w:evenVBand="0" w:oddHBand="0" w:evenHBand="0" w:firstRowFirstColumn="0" w:firstRowLastColumn="0" w:lastRowFirstColumn="0" w:lastRowLastColumn="0"/>
-            <w:tcW w:w="1016" w:type="dxa"/>
+            <w:tcW w:w="1129" w:type="dxa"/>
             <w:noWrap/>
             <w:hideMark/>
           </w:tcPr>
@@ -622,7 +622,7 @@
         </w:tc>
         <w:tc>
           <w:tcPr>
-            <w:tcW w:w="3751" w:type="dxa"/>
+            <w:tcW w:w="3638" w:type="dxa"/>
             <w:noWrap/>
             <w:hideMark/>
           </w:tcPr>
@@ -709,7 +709,7 @@
         <w:tc>
           <w:tcPr>
             <w:cnfStyle w:val="001000000000" w:firstRow="0" w:lastRow="0" w:firstColumn="1" w:lastColumn="0" w:oddVBand="0" w:evenVBand="0" w:oddHBand="0" w:evenHBand="0" w:firstRowFirstColumn="0" w:firstRowLastColumn="0" w:lastRowFirstColumn="0" w:lastRowLastColumn="0"/>
-            <w:tcW w:w="1016" w:type="dxa"/>
+            <w:tcW w:w="1129" w:type="dxa"/>
             <w:noWrap/>
             <w:hideMark/>
           </w:tcPr>
@@ -734,7 +734,7 @@
         </w:tc>
         <w:tc>
           <w:tcPr>
-            <w:tcW w:w="3751" w:type="dxa"/>
+            <w:tcW w:w="3638" w:type="dxa"/>
             <w:noWrap/>
             <w:hideMark/>
           </w:tcPr>
@@ -822,25 +822,25 @@
         <w:tc>
           <w:tcPr>
             <w:cnfStyle w:val="001000000000" w:firstRow="0" w:lastRow="0" w:firstColumn="1" w:lastColumn="0" w:oddVBand="0" w:evenVBand="0" w:oddHBand="0" w:evenHBand="0" w:firstRowFirstColumn="0" w:firstRowLastColumn="0" w:lastRowFirstColumn="0" w:lastRowLastColumn="0"/>
-            <w:tcW w:w="1016" w:type="dxa"/>
-            <w:noWrap/>
-            <w:hideMark/>
-          </w:tcPr>
-          <w:p>
-            <w:pPr>
-              <w:rPr>
-                <w:rFonts w:ascii="Calibri" w:eastAsia="Times New Roman" w:hAnsi="Calibri" w:cs="Calibri"/>
-                <w:color w:val="000000"/>
-                <w:sz w:val="18"/>
-                <w:szCs w:val="18"/>
-                <w:lang w:eastAsia="en-CA"/>
-              </w:rPr>
-            </w:pPr>
-          </w:p>
-        </w:tc>
-        <w:tc>
-          <w:tcPr>
-            <w:tcW w:w="3751" w:type="dxa"/>
+            <w:tcW w:w="1129" w:type="dxa"/>
+            <w:noWrap/>
+            <w:hideMark/>
+          </w:tcPr>
+          <w:p>
+            <w:pPr>
+              <w:rPr>
+                <w:rFonts w:ascii="Calibri" w:eastAsia="Times New Roman" w:hAnsi="Calibri" w:cs="Calibri"/>
+                <w:color w:val="000000"/>
+                <w:sz w:val="18"/>
+                <w:szCs w:val="18"/>
+                <w:lang w:eastAsia="en-CA"/>
+              </w:rPr>
+            </w:pPr>
+          </w:p>
+        </w:tc>
+        <w:tc>
+          <w:tcPr>
+            <w:tcW w:w="3638" w:type="dxa"/>
             <w:noWrap/>
             <w:hideMark/>
           </w:tcPr>
@@ -920,7 +920,7 @@
         <w:tc>
           <w:tcPr>
             <w:cnfStyle w:val="001000000000" w:firstRow="0" w:lastRow="0" w:firstColumn="1" w:lastColumn="0" w:oddVBand="0" w:evenVBand="0" w:oddHBand="0" w:evenHBand="0" w:firstRowFirstColumn="0" w:firstRowLastColumn="0" w:lastRowFirstColumn="0" w:lastRowLastColumn="0"/>
-            <w:tcW w:w="1016" w:type="dxa"/>
+            <w:tcW w:w="1129" w:type="dxa"/>
             <w:noWrap/>
             <w:hideMark/>
           </w:tcPr>
@@ -945,7 +945,7 @@
         </w:tc>
         <w:tc>
           <w:tcPr>
-            <w:tcW w:w="3751" w:type="dxa"/>
+            <w:tcW w:w="3638" w:type="dxa"/>
             <w:noWrap/>
             <w:hideMark/>
           </w:tcPr>
@@ -1033,25 +1033,25 @@
         <w:tc>
           <w:tcPr>
             <w:cnfStyle w:val="001000000000" w:firstRow="0" w:lastRow="0" w:firstColumn="1" w:lastColumn="0" w:oddVBand="0" w:evenVBand="0" w:oddHBand="0" w:evenHBand="0" w:firstRowFirstColumn="0" w:firstRowLastColumn="0" w:lastRowFirstColumn="0" w:lastRowLastColumn="0"/>
-            <w:tcW w:w="1016" w:type="dxa"/>
-            <w:noWrap/>
-            <w:hideMark/>
-          </w:tcPr>
-          <w:p>
-            <w:pPr>
-              <w:rPr>
-                <w:rFonts w:ascii="Calibri" w:eastAsia="Times New Roman" w:hAnsi="Calibri" w:cs="Calibri"/>
-                <w:color w:val="000000"/>
-                <w:sz w:val="18"/>
-                <w:szCs w:val="18"/>
-                <w:lang w:eastAsia="en-CA"/>
-              </w:rPr>
-            </w:pPr>
-          </w:p>
-        </w:tc>
-        <w:tc>
-          <w:tcPr>
-            <w:tcW w:w="3751" w:type="dxa"/>
+            <w:tcW w:w="1129" w:type="dxa"/>
+            <w:noWrap/>
+            <w:hideMark/>
+          </w:tcPr>
+          <w:p>
+            <w:pPr>
+              <w:rPr>
+                <w:rFonts w:ascii="Calibri" w:eastAsia="Times New Roman" w:hAnsi="Calibri" w:cs="Calibri"/>
+                <w:color w:val="000000"/>
+                <w:sz w:val="18"/>
+                <w:szCs w:val="18"/>
+                <w:lang w:eastAsia="en-CA"/>
+              </w:rPr>
+            </w:pPr>
+          </w:p>
+        </w:tc>
+        <w:tc>
+          <w:tcPr>
+            <w:tcW w:w="3638" w:type="dxa"/>
             <w:noWrap/>
             <w:hideMark/>
           </w:tcPr>
@@ -1131,7 +1131,7 @@
         <w:tc>
           <w:tcPr>
             <w:cnfStyle w:val="001000000000" w:firstRow="0" w:lastRow="0" w:firstColumn="1" w:lastColumn="0" w:oddVBand="0" w:evenVBand="0" w:oddHBand="0" w:evenHBand="0" w:firstRowFirstColumn="0" w:firstRowLastColumn="0" w:lastRowFirstColumn="0" w:lastRowLastColumn="0"/>
-            <w:tcW w:w="1016" w:type="dxa"/>
+            <w:tcW w:w="1129" w:type="dxa"/>
             <w:noWrap/>
             <w:hideMark/>
           </w:tcPr>
@@ -1156,7 +1156,7 @@
         </w:tc>
         <w:tc>
           <w:tcPr>
-            <w:tcW w:w="3751" w:type="dxa"/>
+            <w:tcW w:w="3638" w:type="dxa"/>
             <w:noWrap/>
             <w:hideMark/>
           </w:tcPr>
@@ -1244,7 +1244,7 @@
         <w:tc>
           <w:tcPr>
             <w:cnfStyle w:val="001000000000" w:firstRow="0" w:lastRow="0" w:firstColumn="1" w:lastColumn="0" w:oddVBand="0" w:evenVBand="0" w:oddHBand="0" w:evenHBand="0" w:firstRowFirstColumn="0" w:firstRowLastColumn="0" w:lastRowFirstColumn="0" w:lastRowLastColumn="0"/>
-            <w:tcW w:w="1016" w:type="dxa"/>
+            <w:tcW w:w="1129" w:type="dxa"/>
             <w:noWrap/>
             <w:hideMark/>
           </w:tcPr>
@@ -1269,7 +1269,7 @@
         </w:tc>
         <w:tc>
           <w:tcPr>
-            <w:tcW w:w="3751" w:type="dxa"/>
+            <w:tcW w:w="3638" w:type="dxa"/>
             <w:noWrap/>
             <w:hideMark/>
           </w:tcPr>
@@ -1356,7 +1356,7 @@
         <w:tc>
           <w:tcPr>
             <w:cnfStyle w:val="001000000000" w:firstRow="0" w:lastRow="0" w:firstColumn="1" w:lastColumn="0" w:oddVBand="0" w:evenVBand="0" w:oddHBand="0" w:evenHBand="0" w:firstRowFirstColumn="0" w:firstRowLastColumn="0" w:lastRowFirstColumn="0" w:lastRowLastColumn="0"/>
-            <w:tcW w:w="1016" w:type="dxa"/>
+            <w:tcW w:w="1129" w:type="dxa"/>
             <w:noWrap/>
             <w:hideMark/>
           </w:tcPr>
@@ -1381,7 +1381,7 @@
         </w:tc>
         <w:tc>
           <w:tcPr>
-            <w:tcW w:w="3751" w:type="dxa"/>
+            <w:tcW w:w="3638" w:type="dxa"/>
             <w:noWrap/>
             <w:hideMark/>
           </w:tcPr>
@@ -1469,7 +1469,7 @@
         <w:tc>
           <w:tcPr>
             <w:cnfStyle w:val="001000000000" w:firstRow="0" w:lastRow="0" w:firstColumn="1" w:lastColumn="0" w:oddVBand="0" w:evenVBand="0" w:oddHBand="0" w:evenHBand="0" w:firstRowFirstColumn="0" w:firstRowLastColumn="0" w:lastRowFirstColumn="0" w:lastRowLastColumn="0"/>
-            <w:tcW w:w="1016" w:type="dxa"/>
+            <w:tcW w:w="1129" w:type="dxa"/>
             <w:noWrap/>
             <w:hideMark/>
           </w:tcPr>
@@ -1494,7 +1494,7 @@
         </w:tc>
         <w:tc>
           <w:tcPr>
-            <w:tcW w:w="3751" w:type="dxa"/>
+            <w:tcW w:w="3638" w:type="dxa"/>
             <w:noWrap/>
             <w:hideMark/>
           </w:tcPr>
@@ -1581,7 +1581,7 @@
         <w:tc>
           <w:tcPr>
             <w:cnfStyle w:val="001000000000" w:firstRow="0" w:lastRow="0" w:firstColumn="1" w:lastColumn="0" w:oddVBand="0" w:evenVBand="0" w:oddHBand="0" w:evenHBand="0" w:firstRowFirstColumn="0" w:firstRowLastColumn="0" w:lastRowFirstColumn="0" w:lastRowLastColumn="0"/>
-            <w:tcW w:w="1016" w:type="dxa"/>
+            <w:tcW w:w="1129" w:type="dxa"/>
             <w:noWrap/>
             <w:hideMark/>
           </w:tcPr>
@@ -1606,7 +1606,7 @@
         </w:tc>
         <w:tc>
           <w:tcPr>
-            <w:tcW w:w="3751" w:type="dxa"/>
+            <w:tcW w:w="3638" w:type="dxa"/>
             <w:noWrap/>
             <w:hideMark/>
           </w:tcPr>
@@ -1694,25 +1694,25 @@
         <w:tc>
           <w:tcPr>
             <w:cnfStyle w:val="001000000000" w:firstRow="0" w:lastRow="0" w:firstColumn="1" w:lastColumn="0" w:oddVBand="0" w:evenVBand="0" w:oddHBand="0" w:evenHBand="0" w:firstRowFirstColumn="0" w:firstRowLastColumn="0" w:lastRowFirstColumn="0" w:lastRowLastColumn="0"/>
-            <w:tcW w:w="1016" w:type="dxa"/>
-            <w:noWrap/>
-            <w:hideMark/>
-          </w:tcPr>
-          <w:p>
-            <w:pPr>
-              <w:rPr>
-                <w:rFonts w:ascii="Calibri" w:eastAsia="Times New Roman" w:hAnsi="Calibri" w:cs="Calibri"/>
-                <w:color w:val="000000"/>
-                <w:sz w:val="18"/>
-                <w:szCs w:val="18"/>
-                <w:lang w:eastAsia="en-CA"/>
-              </w:rPr>
-            </w:pPr>
-          </w:p>
-        </w:tc>
-        <w:tc>
-          <w:tcPr>
-            <w:tcW w:w="3751" w:type="dxa"/>
+            <w:tcW w:w="1129" w:type="dxa"/>
+            <w:noWrap/>
+            <w:hideMark/>
+          </w:tcPr>
+          <w:p>
+            <w:pPr>
+              <w:rPr>
+                <w:rFonts w:ascii="Calibri" w:eastAsia="Times New Roman" w:hAnsi="Calibri" w:cs="Calibri"/>
+                <w:color w:val="000000"/>
+                <w:sz w:val="18"/>
+                <w:szCs w:val="18"/>
+                <w:lang w:eastAsia="en-CA"/>
+              </w:rPr>
+            </w:pPr>
+          </w:p>
+        </w:tc>
+        <w:tc>
+          <w:tcPr>
+            <w:tcW w:w="3638" w:type="dxa"/>
             <w:noWrap/>
             <w:hideMark/>
           </w:tcPr>
@@ -1790,25 +1790,25 @@
         <w:tc>
           <w:tcPr>
             <w:cnfStyle w:val="001000000000" w:firstRow="0" w:lastRow="0" w:firstColumn="1" w:lastColumn="0" w:oddVBand="0" w:evenVBand="0" w:oddHBand="0" w:evenHBand="0" w:firstRowFirstColumn="0" w:firstRowLastColumn="0" w:lastRowFirstColumn="0" w:lastRowLastColumn="0"/>
-            <w:tcW w:w="1016" w:type="dxa"/>
-            <w:noWrap/>
-            <w:hideMark/>
-          </w:tcPr>
-          <w:p>
-            <w:pPr>
-              <w:rPr>
-                <w:rFonts w:ascii="Calibri" w:eastAsia="Times New Roman" w:hAnsi="Calibri" w:cs="Calibri"/>
-                <w:color w:val="000000"/>
-                <w:sz w:val="18"/>
-                <w:szCs w:val="18"/>
-                <w:lang w:eastAsia="en-CA"/>
-              </w:rPr>
-            </w:pPr>
-          </w:p>
-        </w:tc>
-        <w:tc>
-          <w:tcPr>
-            <w:tcW w:w="3751" w:type="dxa"/>
+            <w:tcW w:w="1129" w:type="dxa"/>
+            <w:noWrap/>
+            <w:hideMark/>
+          </w:tcPr>
+          <w:p>
+            <w:pPr>
+              <w:rPr>
+                <w:rFonts w:ascii="Calibri" w:eastAsia="Times New Roman" w:hAnsi="Calibri" w:cs="Calibri"/>
+                <w:color w:val="000000"/>
+                <w:sz w:val="18"/>
+                <w:szCs w:val="18"/>
+                <w:lang w:eastAsia="en-CA"/>
+              </w:rPr>
+            </w:pPr>
+          </w:p>
+        </w:tc>
+        <w:tc>
+          <w:tcPr>
+            <w:tcW w:w="3638" w:type="dxa"/>
             <w:noWrap/>
             <w:hideMark/>
           </w:tcPr>
@@ -1887,25 +1887,25 @@
         <w:tc>
           <w:tcPr>
             <w:cnfStyle w:val="001000000000" w:firstRow="0" w:lastRow="0" w:firstColumn="1" w:lastColumn="0" w:oddVBand="0" w:evenVBand="0" w:oddHBand="0" w:evenHBand="0" w:firstRowFirstColumn="0" w:firstRowLastColumn="0" w:lastRowFirstColumn="0" w:lastRowLastColumn="0"/>
-            <w:tcW w:w="1016" w:type="dxa"/>
-            <w:noWrap/>
-            <w:hideMark/>
-          </w:tcPr>
-          <w:p>
-            <w:pPr>
-              <w:rPr>
-                <w:rFonts w:ascii="Calibri" w:eastAsia="Times New Roman" w:hAnsi="Calibri" w:cs="Calibri"/>
-                <w:color w:val="000000"/>
-                <w:sz w:val="18"/>
-                <w:szCs w:val="18"/>
-                <w:lang w:eastAsia="en-CA"/>
-              </w:rPr>
-            </w:pPr>
-          </w:p>
-        </w:tc>
-        <w:tc>
-          <w:tcPr>
-            <w:tcW w:w="3751" w:type="dxa"/>
+            <w:tcW w:w="1129" w:type="dxa"/>
+            <w:noWrap/>
+            <w:hideMark/>
+          </w:tcPr>
+          <w:p>
+            <w:pPr>
+              <w:rPr>
+                <w:rFonts w:ascii="Calibri" w:eastAsia="Times New Roman" w:hAnsi="Calibri" w:cs="Calibri"/>
+                <w:color w:val="000000"/>
+                <w:sz w:val="18"/>
+                <w:szCs w:val="18"/>
+                <w:lang w:eastAsia="en-CA"/>
+              </w:rPr>
+            </w:pPr>
+          </w:p>
+        </w:tc>
+        <w:tc>
+          <w:tcPr>
+            <w:tcW w:w="3638" w:type="dxa"/>
             <w:noWrap/>
             <w:hideMark/>
           </w:tcPr>
@@ -1985,7 +1985,7 @@
         <w:tc>
           <w:tcPr>
             <w:cnfStyle w:val="001000000000" w:firstRow="0" w:lastRow="0" w:firstColumn="1" w:lastColumn="0" w:oddVBand="0" w:evenVBand="0" w:oddHBand="0" w:evenHBand="0" w:firstRowFirstColumn="0" w:firstRowLastColumn="0" w:lastRowFirstColumn="0" w:lastRowLastColumn="0"/>
-            <w:tcW w:w="1016" w:type="dxa"/>
+            <w:tcW w:w="1129" w:type="dxa"/>
             <w:noWrap/>
             <w:hideMark/>
           </w:tcPr>
@@ -2010,7 +2010,7 @@
         </w:tc>
         <w:tc>
           <w:tcPr>
-            <w:tcW w:w="3751" w:type="dxa"/>
+            <w:tcW w:w="3638" w:type="dxa"/>
             <w:noWrap/>
             <w:hideMark/>
           </w:tcPr>
@@ -2098,7 +2098,7 @@
         <w:tc>
           <w:tcPr>
             <w:cnfStyle w:val="001000000000" w:firstRow="0" w:lastRow="0" w:firstColumn="1" w:lastColumn="0" w:oddVBand="0" w:evenVBand="0" w:oddHBand="0" w:evenHBand="0" w:firstRowFirstColumn="0" w:firstRowLastColumn="0" w:lastRowFirstColumn="0" w:lastRowLastColumn="0"/>
-            <w:tcW w:w="1016" w:type="dxa"/>
+            <w:tcW w:w="1129" w:type="dxa"/>
             <w:noWrap/>
             <w:hideMark/>
           </w:tcPr>
@@ -2123,7 +2123,7 @@
         </w:tc>
         <w:tc>
           <w:tcPr>
-            <w:tcW w:w="3751" w:type="dxa"/>
+            <w:tcW w:w="3638" w:type="dxa"/>
             <w:noWrap/>
             <w:hideMark/>
           </w:tcPr>
@@ -2210,7 +2210,7 @@
         <w:tc>
           <w:tcPr>
             <w:cnfStyle w:val="001000000000" w:firstRow="0" w:lastRow="0" w:firstColumn="1" w:lastColumn="0" w:oddVBand="0" w:evenVBand="0" w:oddHBand="0" w:evenHBand="0" w:firstRowFirstColumn="0" w:firstRowLastColumn="0" w:lastRowFirstColumn="0" w:lastRowLastColumn="0"/>
-            <w:tcW w:w="1016" w:type="dxa"/>
+            <w:tcW w:w="1129" w:type="dxa"/>
             <w:noWrap/>
             <w:hideMark/>
           </w:tcPr>
@@ -2236,7 +2236,7 @@
         </w:tc>
         <w:tc>
           <w:tcPr>
-            <w:tcW w:w="3751" w:type="dxa"/>
+            <w:tcW w:w="3638" w:type="dxa"/>
             <w:noWrap/>
             <w:hideMark/>
           </w:tcPr>
@@ -2324,25 +2324,25 @@
         <w:tc>
           <w:tcPr>
             <w:cnfStyle w:val="001000000000" w:firstRow="0" w:lastRow="0" w:firstColumn="1" w:lastColumn="0" w:oddVBand="0" w:evenVBand="0" w:oddHBand="0" w:evenHBand="0" w:firstRowFirstColumn="0" w:firstRowLastColumn="0" w:lastRowFirstColumn="0" w:lastRowLastColumn="0"/>
-            <w:tcW w:w="1016" w:type="dxa"/>
-            <w:noWrap/>
-            <w:hideMark/>
-          </w:tcPr>
-          <w:p>
-            <w:pPr>
-              <w:rPr>
-                <w:rFonts w:ascii="Calibri" w:eastAsia="Times New Roman" w:hAnsi="Calibri" w:cs="Calibri"/>
-                <w:color w:val="000000"/>
-                <w:sz w:val="18"/>
-                <w:szCs w:val="18"/>
-                <w:lang w:eastAsia="en-CA"/>
-              </w:rPr>
-            </w:pPr>
-          </w:p>
-        </w:tc>
-        <w:tc>
-          <w:tcPr>
-            <w:tcW w:w="3751" w:type="dxa"/>
+            <w:tcW w:w="1129" w:type="dxa"/>
+            <w:noWrap/>
+            <w:hideMark/>
+          </w:tcPr>
+          <w:p>
+            <w:pPr>
+              <w:rPr>
+                <w:rFonts w:ascii="Calibri" w:eastAsia="Times New Roman" w:hAnsi="Calibri" w:cs="Calibri"/>
+                <w:color w:val="000000"/>
+                <w:sz w:val="18"/>
+                <w:szCs w:val="18"/>
+                <w:lang w:eastAsia="en-CA"/>
+              </w:rPr>
+            </w:pPr>
+          </w:p>
+        </w:tc>
+        <w:tc>
+          <w:tcPr>
+            <w:tcW w:w="3638" w:type="dxa"/>
             <w:noWrap/>
             <w:hideMark/>
           </w:tcPr>
@@ -2443,7 +2443,7 @@
         <w:tc>
           <w:tcPr>
             <w:cnfStyle w:val="001000000000" w:firstRow="0" w:lastRow="0" w:firstColumn="1" w:lastColumn="0" w:oddVBand="0" w:evenVBand="0" w:oddHBand="0" w:evenHBand="0" w:firstRowFirstColumn="0" w:firstRowLastColumn="0" w:lastRowFirstColumn="0" w:lastRowLastColumn="0"/>
-            <w:tcW w:w="1016" w:type="dxa"/>
+            <w:tcW w:w="1129" w:type="dxa"/>
             <w:noWrap/>
             <w:hideMark/>
           </w:tcPr>
@@ -2468,7 +2468,7 @@
         </w:tc>
         <w:tc>
           <w:tcPr>
-            <w:tcW w:w="3751" w:type="dxa"/>
+            <w:tcW w:w="3638" w:type="dxa"/>
             <w:noWrap/>
             <w:hideMark/>
           </w:tcPr>
@@ -2488,7 +2488,21 @@
                 <w:sz w:val="18"/>
                 <w:szCs w:val="18"/>
               </w:rPr>
-              <w:t>SUCCESS:DZ,0:{Deadzone Value 1 to 99}</w:t>
+              <w:t xml:space="preserve">SUCCESS:DZ,0:{Deadzone Value </w:t>
+            </w:r>
+            <w:r>
+              <w:rPr>
+                <w:sz w:val="18"/>
+                <w:szCs w:val="18"/>
+              </w:rPr>
+              <w:t>30</w:t>
+            </w:r>
+            <w:r>
+              <w:rPr>
+                <w:sz w:val="18"/>
+                <w:szCs w:val="18"/>
+              </w:rPr>
+              <w:t xml:space="preserve"> to 99}</w:t>
             </w:r>
           </w:p>
         </w:tc>
@@ -2543,7 +2557,27 @@
                 <w:szCs w:val="18"/>
                 <w:lang w:eastAsia="en-CA"/>
               </w:rPr>
-              <w:t>Get deadzone value (Deadzone Value 1 to 99)</w:t>
+              <w:t xml:space="preserve">Get deadzone value (Deadzone Value </w:t>
+            </w:r>
+            <w:r>
+              <w:rPr>
+                <w:rFonts w:ascii="Calibri" w:eastAsia="Times New Roman" w:hAnsi="Calibri" w:cs="Calibri"/>
+                <w:color w:val="000000"/>
+                <w:sz w:val="18"/>
+                <w:szCs w:val="18"/>
+                <w:lang w:eastAsia="en-CA"/>
+              </w:rPr>
+              <w:t>30</w:t>
+            </w:r>
+            <w:r>
+              <w:rPr>
+                <w:rFonts w:ascii="Calibri" w:eastAsia="Times New Roman" w:hAnsi="Calibri" w:cs="Calibri"/>
+                <w:color w:val="000000"/>
+                <w:sz w:val="18"/>
+                <w:szCs w:val="18"/>
+                <w:lang w:eastAsia="en-CA"/>
+              </w:rPr>
+              <w:t xml:space="preserve"> to 99)</w:t>
             </w:r>
           </w:p>
         </w:tc>
@@ -2556,52 +2590,80 @@
         <w:tc>
           <w:tcPr>
             <w:cnfStyle w:val="001000000000" w:firstRow="0" w:lastRow="0" w:firstColumn="1" w:lastColumn="0" w:oddVBand="0" w:evenVBand="0" w:oddHBand="0" w:evenHBand="0" w:firstRowFirstColumn="0" w:firstRowLastColumn="0" w:lastRowFirstColumn="0" w:lastRowLastColumn="0"/>
-            <w:tcW w:w="1016" w:type="dxa"/>
-            <w:noWrap/>
-            <w:hideMark/>
-          </w:tcPr>
-          <w:p>
-            <w:pPr>
-              <w:rPr>
-                <w:rFonts w:ascii="Calibri" w:eastAsia="Times New Roman" w:hAnsi="Calibri" w:cs="Calibri"/>
-                <w:color w:val="000000"/>
-                <w:sz w:val="18"/>
-                <w:szCs w:val="18"/>
-                <w:lang w:eastAsia="en-CA"/>
-              </w:rPr>
-            </w:pPr>
-            <w:r>
-              <w:rPr>
-                <w:sz w:val="18"/>
-                <w:szCs w:val="18"/>
-              </w:rPr>
-              <w:t>DZ,1:{Value 1 to 99}</w:t>
-            </w:r>
-          </w:p>
-        </w:tc>
-        <w:tc>
-          <w:tcPr>
-            <w:tcW w:w="3751" w:type="dxa"/>
-            <w:noWrap/>
-            <w:hideMark/>
-          </w:tcPr>
-          <w:p>
-            <w:pPr>
-              <w:cnfStyle w:val="000000100000" w:firstRow="0" w:lastRow="0" w:firstColumn="0" w:lastColumn="0" w:oddVBand="0" w:evenVBand="0" w:oddHBand="1" w:evenHBand="0" w:firstRowFirstColumn="0" w:firstRowLastColumn="0" w:lastRowFirstColumn="0" w:lastRowLastColumn="0"/>
-              <w:rPr>
-                <w:rFonts w:ascii="Calibri" w:eastAsia="Times New Roman" w:hAnsi="Calibri" w:cs="Calibri"/>
-                <w:color w:val="000000"/>
-                <w:sz w:val="18"/>
-                <w:szCs w:val="18"/>
-                <w:lang w:eastAsia="en-CA"/>
-              </w:rPr>
-            </w:pPr>
-            <w:r>
-              <w:rPr>
-                <w:sz w:val="18"/>
-                <w:szCs w:val="18"/>
-              </w:rPr>
-              <w:t>SUCCESS:DZ,1:{Deadzone Value 1 to 99}</w:t>
+            <w:tcW w:w="1129" w:type="dxa"/>
+            <w:noWrap/>
+            <w:hideMark/>
+          </w:tcPr>
+          <w:p>
+            <w:pPr>
+              <w:rPr>
+                <w:rFonts w:ascii="Calibri" w:eastAsia="Times New Roman" w:hAnsi="Calibri" w:cs="Calibri"/>
+                <w:color w:val="000000"/>
+                <w:sz w:val="18"/>
+                <w:szCs w:val="18"/>
+                <w:lang w:eastAsia="en-CA"/>
+              </w:rPr>
+            </w:pPr>
+            <w:r>
+              <w:rPr>
+                <w:sz w:val="18"/>
+                <w:szCs w:val="18"/>
+              </w:rPr>
+              <w:t xml:space="preserve">DZ,1:{Value </w:t>
+            </w:r>
+            <w:r>
+              <w:rPr>
+                <w:sz w:val="18"/>
+                <w:szCs w:val="18"/>
+              </w:rPr>
+              <w:t>30</w:t>
+            </w:r>
+            <w:r>
+              <w:rPr>
+                <w:sz w:val="18"/>
+                <w:szCs w:val="18"/>
+              </w:rPr>
+              <w:t xml:space="preserve"> to 99}</w:t>
+            </w:r>
+          </w:p>
+        </w:tc>
+        <w:tc>
+          <w:tcPr>
+            <w:tcW w:w="3638" w:type="dxa"/>
+            <w:noWrap/>
+            <w:hideMark/>
+          </w:tcPr>
+          <w:p>
+            <w:pPr>
+              <w:cnfStyle w:val="000000100000" w:firstRow="0" w:lastRow="0" w:firstColumn="0" w:lastColumn="0" w:oddVBand="0" w:evenVBand="0" w:oddHBand="1" w:evenHBand="0" w:firstRowFirstColumn="0" w:firstRowLastColumn="0" w:lastRowFirstColumn="0" w:lastRowLastColumn="0"/>
+              <w:rPr>
+                <w:rFonts w:ascii="Calibri" w:eastAsia="Times New Roman" w:hAnsi="Calibri" w:cs="Calibri"/>
+                <w:color w:val="000000"/>
+                <w:sz w:val="18"/>
+                <w:szCs w:val="18"/>
+                <w:lang w:eastAsia="en-CA"/>
+              </w:rPr>
+            </w:pPr>
+            <w:r>
+              <w:rPr>
+                <w:sz w:val="18"/>
+                <w:szCs w:val="18"/>
+              </w:rPr>
+              <w:t xml:space="preserve">SUCCESS:DZ,1:{Deadzone Value </w:t>
+            </w:r>
+            <w:r>
+              <w:rPr>
+                <w:sz w:val="18"/>
+                <w:szCs w:val="18"/>
+              </w:rPr>
+              <w:t>30</w:t>
+            </w:r>
+            <w:r>
+              <w:rPr>
+                <w:sz w:val="18"/>
+                <w:szCs w:val="18"/>
+              </w:rPr>
+              <w:t xml:space="preserve"> to 99}</w:t>
             </w:r>
           </w:p>
         </w:tc>
@@ -2656,7 +2718,27 @@
                 <w:szCs w:val="18"/>
                 <w:lang w:eastAsia="en-CA"/>
               </w:rPr>
-              <w:t>Set deadzone value (Deadzone 1 to 99)</w:t>
+              <w:t xml:space="preserve">Set deadzone value (Deadzone </w:t>
+            </w:r>
+            <w:r>
+              <w:rPr>
+                <w:rFonts w:ascii="Calibri" w:eastAsia="Times New Roman" w:hAnsi="Calibri" w:cs="Calibri"/>
+                <w:color w:val="000000"/>
+                <w:sz w:val="18"/>
+                <w:szCs w:val="18"/>
+                <w:lang w:eastAsia="en-CA"/>
+              </w:rPr>
+              <w:t>30</w:t>
+            </w:r>
+            <w:r>
+              <w:rPr>
+                <w:rFonts w:ascii="Calibri" w:eastAsia="Times New Roman" w:hAnsi="Calibri" w:cs="Calibri"/>
+                <w:color w:val="000000"/>
+                <w:sz w:val="18"/>
+                <w:szCs w:val="18"/>
+                <w:lang w:eastAsia="en-CA"/>
+              </w:rPr>
+              <w:t xml:space="preserve"> to 99)</w:t>
             </w:r>
           </w:p>
         </w:tc>
@@ -2668,7 +2750,7 @@
         <w:tc>
           <w:tcPr>
             <w:cnfStyle w:val="001000000000" w:firstRow="0" w:lastRow="0" w:firstColumn="1" w:lastColumn="0" w:oddVBand="0" w:evenVBand="0" w:oddHBand="0" w:evenHBand="0" w:firstRowFirstColumn="0" w:firstRowLastColumn="0" w:lastRowFirstColumn="0" w:lastRowLastColumn="0"/>
-            <w:tcW w:w="1016" w:type="dxa"/>
+            <w:tcW w:w="1129" w:type="dxa"/>
             <w:noWrap/>
             <w:hideMark/>
           </w:tcPr>
@@ -2693,7 +2775,7 @@
         </w:tc>
         <w:tc>
           <w:tcPr>
-            <w:tcW w:w="3751" w:type="dxa"/>
+            <w:tcW w:w="3638" w:type="dxa"/>
             <w:noWrap/>
             <w:hideMark/>
           </w:tcPr>
@@ -2803,7 +2885,7 @@
         <w:tc>
           <w:tcPr>
             <w:cnfStyle w:val="001000000000" w:firstRow="0" w:lastRow="0" w:firstColumn="1" w:lastColumn="0" w:oddVBand="0" w:evenVBand="0" w:oddHBand="0" w:evenHBand="0" w:firstRowFirstColumn="0" w:firstRowLastColumn="0" w:lastRowFirstColumn="0" w:lastRowLastColumn="0"/>
-            <w:tcW w:w="1016" w:type="dxa"/>
+            <w:tcW w:w="1129" w:type="dxa"/>
             <w:noWrap/>
             <w:hideMark/>
           </w:tcPr>
@@ -2828,7 +2910,7 @@
         </w:tc>
         <w:tc>
           <w:tcPr>
-            <w:tcW w:w="3751" w:type="dxa"/>
+            <w:tcW w:w="3638" w:type="dxa"/>
             <w:noWrap/>
             <w:hideMark/>
           </w:tcPr>
@@ -2939,25 +3021,25 @@
         <w:tc>
           <w:tcPr>
             <w:cnfStyle w:val="001000000000" w:firstRow="0" w:lastRow="0" w:firstColumn="1" w:lastColumn="0" w:oddVBand="0" w:evenVBand="0" w:oddHBand="0" w:evenHBand="0" w:firstRowFirstColumn="0" w:firstRowLastColumn="0" w:lastRowFirstColumn="0" w:lastRowLastColumn="0"/>
-            <w:tcW w:w="1016" w:type="dxa"/>
-            <w:noWrap/>
-            <w:hideMark/>
-          </w:tcPr>
-          <w:p>
-            <w:pPr>
-              <w:rPr>
-                <w:rFonts w:ascii="Calibri" w:eastAsia="Times New Roman" w:hAnsi="Calibri" w:cs="Calibri"/>
-                <w:color w:val="000000"/>
-                <w:sz w:val="18"/>
-                <w:szCs w:val="18"/>
-                <w:lang w:eastAsia="en-CA"/>
-              </w:rPr>
-            </w:pPr>
-          </w:p>
-        </w:tc>
-        <w:tc>
-          <w:tcPr>
-            <w:tcW w:w="3751" w:type="dxa"/>
+            <w:tcW w:w="1129" w:type="dxa"/>
+            <w:noWrap/>
+            <w:hideMark/>
+          </w:tcPr>
+          <w:p>
+            <w:pPr>
+              <w:rPr>
+                <w:rFonts w:ascii="Calibri" w:eastAsia="Times New Roman" w:hAnsi="Calibri" w:cs="Calibri"/>
+                <w:color w:val="000000"/>
+                <w:sz w:val="18"/>
+                <w:szCs w:val="18"/>
+                <w:lang w:eastAsia="en-CA"/>
+              </w:rPr>
+            </w:pPr>
+          </w:p>
+        </w:tc>
+        <w:tc>
+          <w:tcPr>
+            <w:tcW w:w="3638" w:type="dxa"/>
             <w:noWrap/>
             <w:hideMark/>
           </w:tcPr>
@@ -3009,7 +3091,7 @@
         <w:tc>
           <w:tcPr>
             <w:cnfStyle w:val="001000000000" w:firstRow="0" w:lastRow="0" w:firstColumn="1" w:lastColumn="0" w:oddVBand="0" w:evenVBand="0" w:oddHBand="0" w:evenHBand="0" w:firstRowFirstColumn="0" w:firstRowLastColumn="0" w:lastRowFirstColumn="0" w:lastRowLastColumn="0"/>
-            <w:tcW w:w="1016" w:type="dxa"/>
+            <w:tcW w:w="1129" w:type="dxa"/>
             <w:noWrap/>
             <w:hideMark/>
           </w:tcPr>
@@ -3034,7 +3116,7 @@
         </w:tc>
         <w:tc>
           <w:tcPr>
-            <w:tcW w:w="3751" w:type="dxa"/>
+            <w:tcW w:w="3638" w:type="dxa"/>
             <w:noWrap/>
             <w:hideMark/>
           </w:tcPr>
@@ -3143,7 +3225,7 @@
         <w:tc>
           <w:tcPr>
             <w:cnfStyle w:val="001000000000" w:firstRow="0" w:lastRow="0" w:firstColumn="1" w:lastColumn="0" w:oddVBand="0" w:evenVBand="0" w:oddHBand="0" w:evenHBand="0" w:firstRowFirstColumn="0" w:firstRowLastColumn="0" w:lastRowFirstColumn="0" w:lastRowLastColumn="0"/>
-            <w:tcW w:w="1016" w:type="dxa"/>
+            <w:tcW w:w="1129" w:type="dxa"/>
             <w:noWrap/>
             <w:hideMark/>
           </w:tcPr>
@@ -3168,7 +3250,7 @@
         </w:tc>
         <w:tc>
           <w:tcPr>
-            <w:tcW w:w="3751" w:type="dxa"/>
+            <w:tcW w:w="3638" w:type="dxa"/>
             <w:noWrap/>
             <w:hideMark/>
           </w:tcPr>
@@ -3256,25 +3338,25 @@
         <w:tc>
           <w:tcPr>
             <w:cnfStyle w:val="001000000000" w:firstRow="0" w:lastRow="0" w:firstColumn="1" w:lastColumn="0" w:oddVBand="0" w:evenVBand="0" w:oddHBand="0" w:evenHBand="0" w:firstRowFirstColumn="0" w:firstRowLastColumn="0" w:lastRowFirstColumn="0" w:lastRowLastColumn="0"/>
-            <w:tcW w:w="1016" w:type="dxa"/>
-            <w:noWrap/>
-            <w:hideMark/>
-          </w:tcPr>
-          <w:p>
-            <w:pPr>
-              <w:rPr>
-                <w:rFonts w:ascii="Calibri" w:eastAsia="Times New Roman" w:hAnsi="Calibri" w:cs="Calibri"/>
-                <w:color w:val="000000"/>
-                <w:sz w:val="18"/>
-                <w:szCs w:val="18"/>
-                <w:lang w:eastAsia="en-CA"/>
-              </w:rPr>
-            </w:pPr>
-          </w:p>
-        </w:tc>
-        <w:tc>
-          <w:tcPr>
-            <w:tcW w:w="3751" w:type="dxa"/>
+            <w:tcW w:w="1129" w:type="dxa"/>
+            <w:noWrap/>
+            <w:hideMark/>
+          </w:tcPr>
+          <w:p>
+            <w:pPr>
+              <w:rPr>
+                <w:rFonts w:ascii="Calibri" w:eastAsia="Times New Roman" w:hAnsi="Calibri" w:cs="Calibri"/>
+                <w:color w:val="000000"/>
+                <w:sz w:val="18"/>
+                <w:szCs w:val="18"/>
+                <w:lang w:eastAsia="en-CA"/>
+              </w:rPr>
+            </w:pPr>
+          </w:p>
+        </w:tc>
+        <w:tc>
+          <w:tcPr>
+            <w:tcW w:w="3638" w:type="dxa"/>
             <w:noWrap/>
             <w:hideMark/>
           </w:tcPr>
@@ -3361,25 +3443,25 @@
         <w:tc>
           <w:tcPr>
             <w:cnfStyle w:val="001000000000" w:firstRow="0" w:lastRow="0" w:firstColumn="1" w:lastColumn="0" w:oddVBand="0" w:evenVBand="0" w:oddHBand="0" w:evenHBand="0" w:firstRowFirstColumn="0" w:firstRowLastColumn="0" w:lastRowFirstColumn="0" w:lastRowLastColumn="0"/>
-            <w:tcW w:w="1016" w:type="dxa"/>
-            <w:noWrap/>
-            <w:hideMark/>
-          </w:tcPr>
-          <w:p>
-            <w:pPr>
-              <w:rPr>
-                <w:rFonts w:ascii="Calibri" w:eastAsia="Times New Roman" w:hAnsi="Calibri" w:cs="Calibri"/>
-                <w:color w:val="000000"/>
-                <w:sz w:val="18"/>
-                <w:szCs w:val="18"/>
-                <w:lang w:eastAsia="en-CA"/>
-              </w:rPr>
-            </w:pPr>
-          </w:p>
-        </w:tc>
-        <w:tc>
-          <w:tcPr>
-            <w:tcW w:w="3751" w:type="dxa"/>
+            <w:tcW w:w="1129" w:type="dxa"/>
+            <w:noWrap/>
+            <w:hideMark/>
+          </w:tcPr>
+          <w:p>
+            <w:pPr>
+              <w:rPr>
+                <w:rFonts w:ascii="Calibri" w:eastAsia="Times New Roman" w:hAnsi="Calibri" w:cs="Calibri"/>
+                <w:color w:val="000000"/>
+                <w:sz w:val="18"/>
+                <w:szCs w:val="18"/>
+                <w:lang w:eastAsia="en-CA"/>
+              </w:rPr>
+            </w:pPr>
+          </w:p>
+        </w:tc>
+        <w:tc>
+          <w:tcPr>
+            <w:tcW w:w="3638" w:type="dxa"/>
             <w:noWrap/>
             <w:hideMark/>
           </w:tcPr>
@@ -3467,25 +3549,25 @@
         <w:tc>
           <w:tcPr>
             <w:cnfStyle w:val="001000000000" w:firstRow="0" w:lastRow="0" w:firstColumn="1" w:lastColumn="0" w:oddVBand="0" w:evenVBand="0" w:oddHBand="0" w:evenHBand="0" w:firstRowFirstColumn="0" w:firstRowLastColumn="0" w:lastRowFirstColumn="0" w:lastRowLastColumn="0"/>
-            <w:tcW w:w="1016" w:type="dxa"/>
-            <w:noWrap/>
-            <w:hideMark/>
-          </w:tcPr>
-          <w:p>
-            <w:pPr>
-              <w:rPr>
-                <w:rFonts w:ascii="Calibri" w:eastAsia="Times New Roman" w:hAnsi="Calibri" w:cs="Calibri"/>
-                <w:color w:val="000000"/>
-                <w:sz w:val="18"/>
-                <w:szCs w:val="18"/>
-                <w:lang w:eastAsia="en-CA"/>
-              </w:rPr>
-            </w:pPr>
-          </w:p>
-        </w:tc>
-        <w:tc>
-          <w:tcPr>
-            <w:tcW w:w="3751" w:type="dxa"/>
+            <w:tcW w:w="1129" w:type="dxa"/>
+            <w:noWrap/>
+            <w:hideMark/>
+          </w:tcPr>
+          <w:p>
+            <w:pPr>
+              <w:rPr>
+                <w:rFonts w:ascii="Calibri" w:eastAsia="Times New Roman" w:hAnsi="Calibri" w:cs="Calibri"/>
+                <w:color w:val="000000"/>
+                <w:sz w:val="18"/>
+                <w:szCs w:val="18"/>
+                <w:lang w:eastAsia="en-CA"/>
+              </w:rPr>
+            </w:pPr>
+          </w:p>
+        </w:tc>
+        <w:tc>
+          <w:tcPr>
+            <w:tcW w:w="3638" w:type="dxa"/>
             <w:noWrap/>
             <w:hideMark/>
           </w:tcPr>
@@ -3572,25 +3654,25 @@
         <w:tc>
           <w:tcPr>
             <w:cnfStyle w:val="001000000000" w:firstRow="0" w:lastRow="0" w:firstColumn="1" w:lastColumn="0" w:oddVBand="0" w:evenVBand="0" w:oddHBand="0" w:evenHBand="0" w:firstRowFirstColumn="0" w:firstRowLastColumn="0" w:lastRowFirstColumn="0" w:lastRowLastColumn="0"/>
-            <w:tcW w:w="1016" w:type="dxa"/>
-            <w:noWrap/>
-            <w:hideMark/>
-          </w:tcPr>
-          <w:p>
-            <w:pPr>
-              <w:rPr>
-                <w:rFonts w:ascii="Calibri" w:eastAsia="Times New Roman" w:hAnsi="Calibri" w:cs="Calibri"/>
-                <w:color w:val="000000"/>
-                <w:sz w:val="18"/>
-                <w:szCs w:val="18"/>
-                <w:lang w:eastAsia="en-CA"/>
-              </w:rPr>
-            </w:pPr>
-          </w:p>
-        </w:tc>
-        <w:tc>
-          <w:tcPr>
-            <w:tcW w:w="3751" w:type="dxa"/>
+            <w:tcW w:w="1129" w:type="dxa"/>
+            <w:noWrap/>
+            <w:hideMark/>
+          </w:tcPr>
+          <w:p>
+            <w:pPr>
+              <w:rPr>
+                <w:rFonts w:ascii="Calibri" w:eastAsia="Times New Roman" w:hAnsi="Calibri" w:cs="Calibri"/>
+                <w:color w:val="000000"/>
+                <w:sz w:val="18"/>
+                <w:szCs w:val="18"/>
+                <w:lang w:eastAsia="en-CA"/>
+              </w:rPr>
+            </w:pPr>
+          </w:p>
+        </w:tc>
+        <w:tc>
+          <w:tcPr>
+            <w:tcW w:w="3638" w:type="dxa"/>
             <w:noWrap/>
             <w:hideMark/>
           </w:tcPr>
@@ -3678,25 +3760,25 @@
         <w:tc>
           <w:tcPr>
             <w:cnfStyle w:val="001000000000" w:firstRow="0" w:lastRow="0" w:firstColumn="1" w:lastColumn="0" w:oddVBand="0" w:evenVBand="0" w:oddHBand="0" w:evenHBand="0" w:firstRowFirstColumn="0" w:firstRowLastColumn="0" w:lastRowFirstColumn="0" w:lastRowLastColumn="0"/>
-            <w:tcW w:w="1016" w:type="dxa"/>
-            <w:noWrap/>
-            <w:hideMark/>
-          </w:tcPr>
-          <w:p>
-            <w:pPr>
-              <w:rPr>
-                <w:rFonts w:ascii="Calibri" w:eastAsia="Times New Roman" w:hAnsi="Calibri" w:cs="Calibri"/>
-                <w:color w:val="000000"/>
-                <w:sz w:val="18"/>
-                <w:szCs w:val="18"/>
-                <w:lang w:eastAsia="en-CA"/>
-              </w:rPr>
-            </w:pPr>
-          </w:p>
-        </w:tc>
-        <w:tc>
-          <w:tcPr>
-            <w:tcW w:w="3751" w:type="dxa"/>
+            <w:tcW w:w="1129" w:type="dxa"/>
+            <w:noWrap/>
+            <w:hideMark/>
+          </w:tcPr>
+          <w:p>
+            <w:pPr>
+              <w:rPr>
+                <w:rFonts w:ascii="Calibri" w:eastAsia="Times New Roman" w:hAnsi="Calibri" w:cs="Calibri"/>
+                <w:color w:val="000000"/>
+                <w:sz w:val="18"/>
+                <w:szCs w:val="18"/>
+                <w:lang w:eastAsia="en-CA"/>
+              </w:rPr>
+            </w:pPr>
+          </w:p>
+        </w:tc>
+        <w:tc>
+          <w:tcPr>
+            <w:tcW w:w="3638" w:type="dxa"/>
             <w:noWrap/>
             <w:hideMark/>
           </w:tcPr>
@@ -3805,25 +3887,25 @@
         <w:tc>
           <w:tcPr>
             <w:cnfStyle w:val="001000000000" w:firstRow="0" w:lastRow="0" w:firstColumn="1" w:lastColumn="0" w:oddVBand="0" w:evenVBand="0" w:oddHBand="0" w:evenHBand="0" w:firstRowFirstColumn="0" w:firstRowLastColumn="0" w:lastRowFirstColumn="0" w:lastRowLastColumn="0"/>
-            <w:tcW w:w="1016" w:type="dxa"/>
-            <w:noWrap/>
-            <w:hideMark/>
-          </w:tcPr>
-          <w:p>
-            <w:pPr>
-              <w:rPr>
-                <w:rFonts w:ascii="Calibri" w:eastAsia="Times New Roman" w:hAnsi="Calibri" w:cs="Calibri"/>
-                <w:color w:val="000000"/>
-                <w:sz w:val="18"/>
-                <w:szCs w:val="18"/>
-                <w:lang w:eastAsia="en-CA"/>
-              </w:rPr>
-            </w:pPr>
-          </w:p>
-        </w:tc>
-        <w:tc>
-          <w:tcPr>
-            <w:tcW w:w="3751" w:type="dxa"/>
+            <w:tcW w:w="1129" w:type="dxa"/>
+            <w:noWrap/>
+            <w:hideMark/>
+          </w:tcPr>
+          <w:p>
+            <w:pPr>
+              <w:rPr>
+                <w:rFonts w:ascii="Calibri" w:eastAsia="Times New Roman" w:hAnsi="Calibri" w:cs="Calibri"/>
+                <w:color w:val="000000"/>
+                <w:sz w:val="18"/>
+                <w:szCs w:val="18"/>
+                <w:lang w:eastAsia="en-CA"/>
+              </w:rPr>
+            </w:pPr>
+          </w:p>
+        </w:tc>
+        <w:tc>
+          <w:tcPr>
+            <w:tcW w:w="3638" w:type="dxa"/>
             <w:noWrap/>
             <w:hideMark/>
           </w:tcPr>
@@ -3904,25 +3986,25 @@
         <w:tc>
           <w:tcPr>
             <w:cnfStyle w:val="001000000000" w:firstRow="0" w:lastRow="0" w:firstColumn="1" w:lastColumn="0" w:oddVBand="0" w:evenVBand="0" w:oddHBand="0" w:evenHBand="0" w:firstRowFirstColumn="0" w:firstRowLastColumn="0" w:lastRowFirstColumn="0" w:lastRowLastColumn="0"/>
-            <w:tcW w:w="1016" w:type="dxa"/>
-            <w:noWrap/>
-            <w:hideMark/>
-          </w:tcPr>
-          <w:p>
-            <w:pPr>
-              <w:rPr>
-                <w:rFonts w:ascii="Calibri" w:eastAsia="Times New Roman" w:hAnsi="Calibri" w:cs="Calibri"/>
-                <w:color w:val="000000"/>
-                <w:sz w:val="18"/>
-                <w:szCs w:val="18"/>
-                <w:lang w:eastAsia="en-CA"/>
-              </w:rPr>
-            </w:pPr>
-          </w:p>
-        </w:tc>
-        <w:tc>
-          <w:tcPr>
-            <w:tcW w:w="3751" w:type="dxa"/>
+            <w:tcW w:w="1129" w:type="dxa"/>
+            <w:noWrap/>
+            <w:hideMark/>
+          </w:tcPr>
+          <w:p>
+            <w:pPr>
+              <w:rPr>
+                <w:rFonts w:ascii="Calibri" w:eastAsia="Times New Roman" w:hAnsi="Calibri" w:cs="Calibri"/>
+                <w:color w:val="000000"/>
+                <w:sz w:val="18"/>
+                <w:szCs w:val="18"/>
+                <w:lang w:eastAsia="en-CA"/>
+              </w:rPr>
+            </w:pPr>
+          </w:p>
+        </w:tc>
+        <w:tc>
+          <w:tcPr>
+            <w:tcW w:w="3638" w:type="dxa"/>
             <w:noWrap/>
             <w:hideMark/>
           </w:tcPr>
@@ -4002,25 +4084,25 @@
         <w:tc>
           <w:tcPr>
             <w:cnfStyle w:val="001000000000" w:firstRow="0" w:lastRow="0" w:firstColumn="1" w:lastColumn="0" w:oddVBand="0" w:evenVBand="0" w:oddHBand="0" w:evenHBand="0" w:firstRowFirstColumn="0" w:firstRowLastColumn="0" w:lastRowFirstColumn="0" w:lastRowLastColumn="0"/>
-            <w:tcW w:w="1016" w:type="dxa"/>
-            <w:noWrap/>
-            <w:hideMark/>
-          </w:tcPr>
-          <w:p>
-            <w:pPr>
-              <w:rPr>
-                <w:rFonts w:ascii="Calibri" w:eastAsia="Times New Roman" w:hAnsi="Calibri" w:cs="Calibri"/>
-                <w:color w:val="000000"/>
-                <w:sz w:val="18"/>
-                <w:szCs w:val="18"/>
-                <w:lang w:eastAsia="en-CA"/>
-              </w:rPr>
-            </w:pPr>
-          </w:p>
-        </w:tc>
-        <w:tc>
-          <w:tcPr>
-            <w:tcW w:w="3751" w:type="dxa"/>
+            <w:tcW w:w="1129" w:type="dxa"/>
+            <w:noWrap/>
+            <w:hideMark/>
+          </w:tcPr>
+          <w:p>
+            <w:pPr>
+              <w:rPr>
+                <w:rFonts w:ascii="Calibri" w:eastAsia="Times New Roman" w:hAnsi="Calibri" w:cs="Calibri"/>
+                <w:color w:val="000000"/>
+                <w:sz w:val="18"/>
+                <w:szCs w:val="18"/>
+                <w:lang w:eastAsia="en-CA"/>
+              </w:rPr>
+            </w:pPr>
+          </w:p>
+        </w:tc>
+        <w:tc>
+          <w:tcPr>
+            <w:tcW w:w="3638" w:type="dxa"/>
             <w:noWrap/>
             <w:hideMark/>
           </w:tcPr>
@@ -4101,25 +4183,25 @@
         <w:tc>
           <w:tcPr>
             <w:cnfStyle w:val="001000000000" w:firstRow="0" w:lastRow="0" w:firstColumn="1" w:lastColumn="0" w:oddVBand="0" w:evenVBand="0" w:oddHBand="0" w:evenHBand="0" w:firstRowFirstColumn="0" w:firstRowLastColumn="0" w:lastRowFirstColumn="0" w:lastRowLastColumn="0"/>
-            <w:tcW w:w="1016" w:type="dxa"/>
-            <w:noWrap/>
-            <w:hideMark/>
-          </w:tcPr>
-          <w:p>
-            <w:pPr>
-              <w:rPr>
-                <w:rFonts w:ascii="Calibri" w:eastAsia="Times New Roman" w:hAnsi="Calibri" w:cs="Calibri"/>
-                <w:color w:val="000000"/>
-                <w:sz w:val="18"/>
-                <w:szCs w:val="18"/>
-                <w:lang w:eastAsia="en-CA"/>
-              </w:rPr>
-            </w:pPr>
-          </w:p>
-        </w:tc>
-        <w:tc>
-          <w:tcPr>
-            <w:tcW w:w="3751" w:type="dxa"/>
+            <w:tcW w:w="1129" w:type="dxa"/>
+            <w:noWrap/>
+            <w:hideMark/>
+          </w:tcPr>
+          <w:p>
+            <w:pPr>
+              <w:rPr>
+                <w:rFonts w:ascii="Calibri" w:eastAsia="Times New Roman" w:hAnsi="Calibri" w:cs="Calibri"/>
+                <w:color w:val="000000"/>
+                <w:sz w:val="18"/>
+                <w:szCs w:val="18"/>
+                <w:lang w:eastAsia="en-CA"/>
+              </w:rPr>
+            </w:pPr>
+          </w:p>
+        </w:tc>
+        <w:tc>
+          <w:tcPr>
+            <w:tcW w:w="3638" w:type="dxa"/>
             <w:noWrap/>
             <w:hideMark/>
           </w:tcPr>
@@ -4199,25 +4281,25 @@
         <w:tc>
           <w:tcPr>
             <w:cnfStyle w:val="001000000000" w:firstRow="0" w:lastRow="0" w:firstColumn="1" w:lastColumn="0" w:oddVBand="0" w:evenVBand="0" w:oddHBand="0" w:evenHBand="0" w:firstRowFirstColumn="0" w:firstRowLastColumn="0" w:lastRowFirstColumn="0" w:lastRowLastColumn="0"/>
-            <w:tcW w:w="1016" w:type="dxa"/>
-            <w:noWrap/>
-            <w:hideMark/>
-          </w:tcPr>
-          <w:p>
-            <w:pPr>
-              <w:rPr>
-                <w:rFonts w:ascii="Calibri" w:eastAsia="Times New Roman" w:hAnsi="Calibri" w:cs="Calibri"/>
-                <w:color w:val="000000"/>
-                <w:sz w:val="18"/>
-                <w:szCs w:val="18"/>
-                <w:lang w:eastAsia="en-CA"/>
-              </w:rPr>
-            </w:pPr>
-          </w:p>
-        </w:tc>
-        <w:tc>
-          <w:tcPr>
-            <w:tcW w:w="3751" w:type="dxa"/>
+            <w:tcW w:w="1129" w:type="dxa"/>
+            <w:noWrap/>
+            <w:hideMark/>
+          </w:tcPr>
+          <w:p>
+            <w:pPr>
+              <w:rPr>
+                <w:rFonts w:ascii="Calibri" w:eastAsia="Times New Roman" w:hAnsi="Calibri" w:cs="Calibri"/>
+                <w:color w:val="000000"/>
+                <w:sz w:val="18"/>
+                <w:szCs w:val="18"/>
+                <w:lang w:eastAsia="en-CA"/>
+              </w:rPr>
+            </w:pPr>
+          </w:p>
+        </w:tc>
+        <w:tc>
+          <w:tcPr>
+            <w:tcW w:w="3638" w:type="dxa"/>
             <w:noWrap/>
             <w:hideMark/>
           </w:tcPr>
@@ -4298,25 +4380,25 @@
         <w:tc>
           <w:tcPr>
             <w:cnfStyle w:val="001000000000" w:firstRow="0" w:lastRow="0" w:firstColumn="1" w:lastColumn="0" w:oddVBand="0" w:evenVBand="0" w:oddHBand="0" w:evenHBand="0" w:firstRowFirstColumn="0" w:firstRowLastColumn="0" w:lastRowFirstColumn="0" w:lastRowLastColumn="0"/>
-            <w:tcW w:w="1016" w:type="dxa"/>
-            <w:noWrap/>
-            <w:hideMark/>
-          </w:tcPr>
-          <w:p>
-            <w:pPr>
-              <w:rPr>
-                <w:rFonts w:ascii="Calibri" w:eastAsia="Times New Roman" w:hAnsi="Calibri" w:cs="Calibri"/>
-                <w:color w:val="000000"/>
-                <w:sz w:val="18"/>
-                <w:szCs w:val="18"/>
-                <w:lang w:eastAsia="en-CA"/>
-              </w:rPr>
-            </w:pPr>
-          </w:p>
-        </w:tc>
-        <w:tc>
-          <w:tcPr>
-            <w:tcW w:w="3751" w:type="dxa"/>
+            <w:tcW w:w="1129" w:type="dxa"/>
+            <w:noWrap/>
+            <w:hideMark/>
+          </w:tcPr>
+          <w:p>
+            <w:pPr>
+              <w:rPr>
+                <w:rFonts w:ascii="Calibri" w:eastAsia="Times New Roman" w:hAnsi="Calibri" w:cs="Calibri"/>
+                <w:color w:val="000000"/>
+                <w:sz w:val="18"/>
+                <w:szCs w:val="18"/>
+                <w:lang w:eastAsia="en-CA"/>
+              </w:rPr>
+            </w:pPr>
+          </w:p>
+        </w:tc>
+        <w:tc>
+          <w:tcPr>
+            <w:tcW w:w="3638" w:type="dxa"/>
             <w:noWrap/>
             <w:hideMark/>
           </w:tcPr>
@@ -4414,7 +4496,7 @@
         <w:tc>
           <w:tcPr>
             <w:cnfStyle w:val="001000000000" w:firstRow="0" w:lastRow="0" w:firstColumn="1" w:lastColumn="0" w:oddVBand="0" w:evenVBand="0" w:oddHBand="0" w:evenHBand="0" w:firstRowFirstColumn="0" w:firstRowLastColumn="0" w:lastRowFirstColumn="0" w:lastRowLastColumn="0"/>
-            <w:tcW w:w="1016" w:type="dxa"/>
+            <w:tcW w:w="1129" w:type="dxa"/>
             <w:noWrap/>
           </w:tcPr>
           <w:p>
@@ -4439,7 +4521,7 @@
         </w:tc>
         <w:tc>
           <w:tcPr>
-            <w:tcW w:w="3751" w:type="dxa"/>
+            <w:tcW w:w="3638" w:type="dxa"/>
             <w:noWrap/>
           </w:tcPr>
           <w:p>
@@ -4527,7 +4609,7 @@
         <w:tc>
           <w:tcPr>
             <w:cnfStyle w:val="001000000000" w:firstRow="0" w:lastRow="0" w:firstColumn="1" w:lastColumn="0" w:oddVBand="0" w:evenVBand="0" w:oddHBand="0" w:evenHBand="0" w:firstRowFirstColumn="0" w:firstRowLastColumn="0" w:lastRowFirstColumn="0" w:lastRowLastColumn="0"/>
-            <w:tcW w:w="1016" w:type="dxa"/>
+            <w:tcW w:w="1129" w:type="dxa"/>
             <w:noWrap/>
             <w:hideMark/>
           </w:tcPr>
@@ -4552,7 +4634,7 @@
         </w:tc>
         <w:tc>
           <w:tcPr>
-            <w:tcW w:w="3751" w:type="dxa"/>
+            <w:tcW w:w="3638" w:type="dxa"/>
             <w:noWrap/>
             <w:hideMark/>
           </w:tcPr>
@@ -4639,7 +4721,7 @@
         <w:tc>
           <w:tcPr>
             <w:cnfStyle w:val="001000000000" w:firstRow="0" w:lastRow="0" w:firstColumn="1" w:lastColumn="0" w:oddVBand="0" w:evenVBand="0" w:oddHBand="0" w:evenHBand="0" w:firstRowFirstColumn="0" w:firstRowLastColumn="0" w:lastRowFirstColumn="0" w:lastRowLastColumn="0"/>
-            <w:tcW w:w="1016" w:type="dxa"/>
+            <w:tcW w:w="1129" w:type="dxa"/>
             <w:noWrap/>
             <w:hideMark/>
           </w:tcPr>
@@ -4667,7 +4749,7 @@
         </w:tc>
         <w:tc>
           <w:tcPr>
-            <w:tcW w:w="3751" w:type="dxa"/>
+            <w:tcW w:w="3638" w:type="dxa"/>
             <w:noWrap/>
             <w:hideMark/>
           </w:tcPr>
@@ -4761,25 +4843,25 @@
         <w:tc>
           <w:tcPr>
             <w:cnfStyle w:val="001000000000" w:firstRow="0" w:lastRow="0" w:firstColumn="1" w:lastColumn="0" w:oddVBand="0" w:evenVBand="0" w:oddHBand="0" w:evenHBand="0" w:firstRowFirstColumn="0" w:firstRowLastColumn="0" w:lastRowFirstColumn="0" w:lastRowLastColumn="0"/>
-            <w:tcW w:w="1016" w:type="dxa"/>
-            <w:noWrap/>
-            <w:hideMark/>
-          </w:tcPr>
-          <w:p>
-            <w:pPr>
-              <w:rPr>
-                <w:rFonts w:ascii="Calibri" w:eastAsia="Times New Roman" w:hAnsi="Calibri" w:cs="Calibri"/>
-                <w:color w:val="000000"/>
-                <w:sz w:val="18"/>
-                <w:szCs w:val="18"/>
-                <w:lang w:eastAsia="en-CA"/>
-              </w:rPr>
-            </w:pPr>
-          </w:p>
-        </w:tc>
-        <w:tc>
-          <w:tcPr>
-            <w:tcW w:w="3751" w:type="dxa"/>
+            <w:tcW w:w="1129" w:type="dxa"/>
+            <w:noWrap/>
+            <w:hideMark/>
+          </w:tcPr>
+          <w:p>
+            <w:pPr>
+              <w:rPr>
+                <w:rFonts w:ascii="Calibri" w:eastAsia="Times New Roman" w:hAnsi="Calibri" w:cs="Calibri"/>
+                <w:color w:val="000000"/>
+                <w:sz w:val="18"/>
+                <w:szCs w:val="18"/>
+                <w:lang w:eastAsia="en-CA"/>
+              </w:rPr>
+            </w:pPr>
+          </w:p>
+        </w:tc>
+        <w:tc>
+          <w:tcPr>
+            <w:tcW w:w="3638" w:type="dxa"/>
             <w:noWrap/>
             <w:hideMark/>
           </w:tcPr>
@@ -4862,7 +4944,7 @@
         <w:tc>
           <w:tcPr>
             <w:cnfStyle w:val="001000000000" w:firstRow="0" w:lastRow="0" w:firstColumn="1" w:lastColumn="0" w:oddVBand="0" w:evenVBand="0" w:oddHBand="0" w:evenHBand="0" w:firstRowFirstColumn="0" w:firstRowLastColumn="0" w:lastRowFirstColumn="0" w:lastRowLastColumn="0"/>
-            <w:tcW w:w="1016" w:type="dxa"/>
+            <w:tcW w:w="1129" w:type="dxa"/>
             <w:noWrap/>
             <w:hideMark/>
           </w:tcPr>
@@ -4890,7 +4972,7 @@
         </w:tc>
         <w:tc>
           <w:tcPr>
-            <w:tcW w:w="3751" w:type="dxa"/>
+            <w:tcW w:w="3638" w:type="dxa"/>
             <w:noWrap/>
             <w:hideMark/>
           </w:tcPr>
@@ -4984,25 +5066,25 @@
         <w:tc>
           <w:tcPr>
             <w:cnfStyle w:val="001000000000" w:firstRow="0" w:lastRow="0" w:firstColumn="1" w:lastColumn="0" w:oddVBand="0" w:evenVBand="0" w:oddHBand="0" w:evenHBand="0" w:firstRowFirstColumn="0" w:firstRowLastColumn="0" w:lastRowFirstColumn="0" w:lastRowLastColumn="0"/>
-            <w:tcW w:w="1016" w:type="dxa"/>
-            <w:noWrap/>
-            <w:hideMark/>
-          </w:tcPr>
-          <w:p>
-            <w:pPr>
-              <w:rPr>
-                <w:rFonts w:ascii="Calibri" w:eastAsia="Times New Roman" w:hAnsi="Calibri" w:cs="Calibri"/>
-                <w:color w:val="000000"/>
-                <w:sz w:val="18"/>
-                <w:szCs w:val="18"/>
-                <w:lang w:eastAsia="en-CA"/>
-              </w:rPr>
-            </w:pPr>
-          </w:p>
-        </w:tc>
-        <w:tc>
-          <w:tcPr>
-            <w:tcW w:w="3751" w:type="dxa"/>
+            <w:tcW w:w="1129" w:type="dxa"/>
+            <w:noWrap/>
+            <w:hideMark/>
+          </w:tcPr>
+          <w:p>
+            <w:pPr>
+              <w:rPr>
+                <w:rFonts w:ascii="Calibri" w:eastAsia="Times New Roman" w:hAnsi="Calibri" w:cs="Calibri"/>
+                <w:color w:val="000000"/>
+                <w:sz w:val="18"/>
+                <w:szCs w:val="18"/>
+                <w:lang w:eastAsia="en-CA"/>
+              </w:rPr>
+            </w:pPr>
+          </w:p>
+        </w:tc>
+        <w:tc>
+          <w:tcPr>
+            <w:tcW w:w="3638" w:type="dxa"/>
             <w:noWrap/>
             <w:hideMark/>
           </w:tcPr>
@@ -5085,7 +5167,7 @@
         <w:tc>
           <w:tcPr>
             <w:cnfStyle w:val="001000000000" w:firstRow="0" w:lastRow="0" w:firstColumn="1" w:lastColumn="0" w:oddVBand="0" w:evenVBand="0" w:oddHBand="0" w:evenHBand="0" w:firstRowFirstColumn="0" w:firstRowLastColumn="0" w:lastRowFirstColumn="0" w:lastRowLastColumn="0"/>
-            <w:tcW w:w="1016" w:type="dxa"/>
+            <w:tcW w:w="1129" w:type="dxa"/>
             <w:noWrap/>
             <w:hideMark/>
           </w:tcPr>
@@ -5113,7 +5195,7 @@
         </w:tc>
         <w:tc>
           <w:tcPr>
-            <w:tcW w:w="3751" w:type="dxa"/>
+            <w:tcW w:w="3638" w:type="dxa"/>
             <w:noWrap/>
             <w:hideMark/>
           </w:tcPr>
@@ -5207,7 +5289,7 @@
         <w:tc>
           <w:tcPr>
             <w:cnfStyle w:val="001000000000" w:firstRow="0" w:lastRow="0" w:firstColumn="1" w:lastColumn="0" w:oddVBand="0" w:evenVBand="0" w:oddHBand="0" w:evenHBand="0" w:firstRowFirstColumn="0" w:firstRowLastColumn="0" w:lastRowFirstColumn="0" w:lastRowLastColumn="0"/>
-            <w:tcW w:w="1016" w:type="dxa"/>
+            <w:tcW w:w="1129" w:type="dxa"/>
             <w:noWrap/>
             <w:hideMark/>
           </w:tcPr>
@@ -5235,7 +5317,7 @@
         </w:tc>
         <w:tc>
           <w:tcPr>
-            <w:tcW w:w="3751" w:type="dxa"/>
+            <w:tcW w:w="3638" w:type="dxa"/>
             <w:noWrap/>
             <w:hideMark/>
           </w:tcPr>
@@ -5328,7 +5410,7 @@
         <w:tc>
           <w:tcPr>
             <w:cnfStyle w:val="001000000000" w:firstRow="0" w:lastRow="0" w:firstColumn="1" w:lastColumn="0" w:oddVBand="0" w:evenVBand="0" w:oddHBand="0" w:evenHBand="0" w:firstRowFirstColumn="0" w:firstRowLastColumn="0" w:lastRowFirstColumn="0" w:lastRowLastColumn="0"/>
-            <w:tcW w:w="1016" w:type="dxa"/>
+            <w:tcW w:w="1129" w:type="dxa"/>
             <w:noWrap/>
             <w:hideMark/>
           </w:tcPr>
@@ -5356,7 +5438,7 @@
         </w:tc>
         <w:tc>
           <w:tcPr>
-            <w:tcW w:w="3751" w:type="dxa"/>
+            <w:tcW w:w="3638" w:type="dxa"/>
             <w:noWrap/>
             <w:hideMark/>
           </w:tcPr>

</xml_diff>